<commit_message>
Report for Part 1 added
</commit_message>
<xml_diff>
--- a/A3/part1/A3_Part1_Report.docx
+++ b/A3/part1/A3_Part1_Report.docx
@@ -2,14 +2,317 @@
 <file path=word/document.xml><?xml version="1.0" encoding="utf-8"?>
 <w:document xmlns:wpc="http://schemas.microsoft.com/office/word/2010/wordprocessingCanvas" xmlns:cx="http://schemas.microsoft.com/office/drawing/2014/chartex" xmlns:mc="http://schemas.openxmlformats.org/markup-compatibility/2006" xmlns:o="urn:schemas-microsoft-com:office:office" xmlns:r="http://schemas.openxmlformats.org/officeDocument/2006/relationships" xmlns:m="http://schemas.openxmlformats.org/officeDocument/2006/math" xmlns:v="urn:schemas-microsoft-com:vml" xmlns:wp14="http://schemas.microsoft.com/office/word/2010/wordprocessingDrawing" xmlns:wp="http://schemas.openxmlformats.org/drawingml/2006/wordprocessingDrawing" xmlns:w10="urn:schemas-microsoft-com:office:word" xmlns:w="http://schemas.openxmlformats.org/wordprocessingml/2006/main" xmlns:w14="http://schemas.microsoft.com/office/word/2010/wordml" xmlns:w15="http://schemas.microsoft.com/office/word/2012/wordml" xmlns:w16se="http://schemas.microsoft.com/office/word/2015/wordml/symex" xmlns:wpg="http://schemas.microsoft.com/office/word/2010/wordprocessingGroup" xmlns:wpi="http://schemas.microsoft.com/office/word/2010/wordprocessingInk" xmlns:wne="http://schemas.microsoft.com/office/word/2006/wordml" xmlns:wps="http://schemas.microsoft.com/office/word/2010/wordprocessingShape" mc:Ignorable="w14 w15 w16se wp14">
   <w:body>
-    <w:p/>
+    <w:p>
+      <w:pPr>
+        <w:jc w:val="both"/>
+      </w:pPr>
+      <w:r>
+        <w:rPr>
+          <w:noProof/>
+          <w:lang w:eastAsia="en-CA"/>
+        </w:rPr>
+        <w:drawing>
+          <wp:inline distT="0" distB="0" distL="0" distR="0">
+            <wp:extent cx="6181725" cy="3214497"/>
+            <wp:effectExtent l="0" t="0" r="0" b="5080"/>
+            <wp:docPr id="1" name="Picture 1" descr="C:\Users\Shimon\PycharmProjects\cs885-f22\A3\part1\ppopenalty.png"/>
+            <wp:cNvGraphicFramePr>
+              <a:graphicFrameLocks xmlns:a="http://schemas.openxmlformats.org/drawingml/2006/main" noChangeAspect="1"/>
+            </wp:cNvGraphicFramePr>
+            <a:graphic xmlns:a="http://schemas.openxmlformats.org/drawingml/2006/main">
+              <a:graphicData uri="http://schemas.openxmlformats.org/drawingml/2006/picture">
+                <pic:pic xmlns:pic="http://schemas.openxmlformats.org/drawingml/2006/picture">
+                  <pic:nvPicPr>
+                    <pic:cNvPr id="0" name="Picture 1" descr="C:\Users\Shimon\PycharmProjects\cs885-f22\A3\part1\ppopenalty.png"/>
+                    <pic:cNvPicPr>
+                      <a:picLocks noChangeAspect="1" noChangeArrowheads="1"/>
+                    </pic:cNvPicPr>
+                  </pic:nvPicPr>
+                  <pic:blipFill rotWithShape="1">
+                    <a:blip r:embed="rId6">
+                      <a:extLst>
+                        <a:ext uri="{28A0092B-C50C-407E-A947-70E740481C1C}">
+                          <a14:useLocalDpi xmlns:a14="http://schemas.microsoft.com/office/drawing/2010/main" val="0"/>
+                        </a:ext>
+                      </a:extLst>
+                    </a:blip>
+                    <a:srcRect l="7051" t="8333" r="8814" b="4167"/>
+                    <a:stretch/>
+                  </pic:blipFill>
+                  <pic:spPr bwMode="auto">
+                    <a:xfrm>
+                      <a:off x="0" y="0"/>
+                      <a:ext cx="6203730" cy="3225939"/>
+                    </a:xfrm>
+                    <a:prstGeom prst="rect">
+                      <a:avLst/>
+                    </a:prstGeom>
+                    <a:noFill/>
+                    <a:ln>
+                      <a:noFill/>
+                    </a:ln>
+                    <a:extLst>
+                      <a:ext uri="{53640926-AAD7-44D8-BBD7-CCE9431645EC}">
+                        <a14:shadowObscured xmlns:a14="http://schemas.microsoft.com/office/drawing/2010/main"/>
+                      </a:ext>
+                    </a:extLst>
+                  </pic:spPr>
+                </pic:pic>
+              </a:graphicData>
+            </a:graphic>
+          </wp:inline>
+        </w:drawing>
+      </w:r>
+    </w:p>
+    <w:p>
+      <w:pPr>
+        <w:jc w:val="both"/>
+      </w:pPr>
+    </w:p>
+    <w:p>
+      <w:pPr>
+        <w:jc w:val="both"/>
+      </w:pPr>
+      <w:r>
+        <w:t>The left picture is the episodic reward graph to compare PPO against various PPO penalties (Beta = 1, 5, 10). The right picture is the episodic constraint graph.</w:t>
+      </w:r>
+    </w:p>
+    <w:p>
+      <w:pPr>
+        <w:jc w:val="both"/>
+      </w:pPr>
+      <w:r>
+        <w:t xml:space="preserve">In left picture, we can see that for </w:t>
+      </w:r>
+      <w:proofErr w:type="spellStart"/>
+      <w:r>
+        <w:t>ppo</w:t>
+      </w:r>
+      <w:proofErr w:type="spellEnd"/>
+      <w:r>
+        <w:t>-penalties</w:t>
+      </w:r>
+      <w:r>
+        <w:t xml:space="preserve">, averaged rewards are lower compared to </w:t>
+      </w:r>
+      <w:proofErr w:type="spellStart"/>
+      <w:r>
+        <w:t>ppo</w:t>
+      </w:r>
+      <w:proofErr w:type="spellEnd"/>
+      <w:r>
+        <w:t xml:space="preserve">. This is because for </w:t>
+      </w:r>
+      <w:proofErr w:type="spellStart"/>
+      <w:r>
+        <w:t>ppo</w:t>
+      </w:r>
+      <w:proofErr w:type="spellEnd"/>
+      <w:r>
+        <w:t>-penalties, constraints</w:t>
+      </w:r>
+      <w:r>
+        <w:t xml:space="preserve"> under cost</w:t>
+      </w:r>
+      <w:r>
+        <w:t xml:space="preserve"> are taken into account</w:t>
+      </w:r>
+      <w:r>
+        <w:t xml:space="preserve">. </w:t>
+      </w:r>
+    </w:p>
+    <w:p>
+      <w:pPr>
+        <w:jc w:val="both"/>
+      </w:pPr>
+      <w:r>
+        <w:t xml:space="preserve">From the episodic constraint graph (graph on the right side), we see that the various </w:t>
+      </w:r>
+      <w:proofErr w:type="spellStart"/>
+      <w:r>
+        <w:t>ppo</w:t>
+      </w:r>
+      <w:proofErr w:type="spellEnd"/>
+      <w:r>
+        <w:t xml:space="preserve">-penalty curves hover between average cumulative constraint value of 0 to 5, whereas PPO initially goes way over the constraint value for the initial episodes. As </w:t>
+      </w:r>
+      <w:proofErr w:type="spellStart"/>
+      <w:r>
+        <w:t>ppo</w:t>
+      </w:r>
+      <w:proofErr w:type="spellEnd"/>
+      <w:r>
+        <w:t xml:space="preserve"> does not take into account the constraints, </w:t>
+      </w:r>
+      <w:proofErr w:type="spellStart"/>
+      <w:r>
+        <w:t>ppo</w:t>
+      </w:r>
+      <w:proofErr w:type="spellEnd"/>
+      <w:r>
+        <w:t xml:space="preserve"> costs</w:t>
+      </w:r>
+      <w:r>
+        <w:t xml:space="preserve"> goes way over the hovering thresholds maintained by </w:t>
+      </w:r>
+      <w:proofErr w:type="spellStart"/>
+      <w:r>
+        <w:t>ppo</w:t>
+      </w:r>
+      <w:proofErr w:type="spellEnd"/>
+      <w:r>
+        <w:t xml:space="preserve">-penalty graphs. </w:t>
+      </w:r>
+    </w:p>
+    <w:p>
+      <w:pPr>
+        <w:jc w:val="both"/>
+      </w:pPr>
+      <w:r>
+        <w:t xml:space="preserve">We can see with lower Beta values, the average episodic rewards are lower compared to higher beta values and </w:t>
+      </w:r>
+      <w:proofErr w:type="spellStart"/>
+      <w:r>
+        <w:t>ppo</w:t>
+      </w:r>
+      <w:proofErr w:type="spellEnd"/>
+      <w:r>
+        <w:t xml:space="preserve"> graph. To explain this, let’s revisit the constraint RL goal: </w:t>
+      </w:r>
+    </w:p>
+    <w:p>
+      <w:pPr>
+        <w:jc w:val="both"/>
+      </w:pPr>
+      <w:r>
+        <w:rPr>
+          <w:noProof/>
+          <w:lang w:eastAsia="en-CA"/>
+        </w:rPr>
+        <w:drawing>
+          <wp:inline distT="0" distB="0" distL="0" distR="0">
+            <wp:extent cx="1985875" cy="413025"/>
+            <wp:effectExtent l="0" t="0" r="0" b="6350"/>
+            <wp:docPr id="2" name="Picture 2"/>
+            <wp:cNvGraphicFramePr>
+              <a:graphicFrameLocks xmlns:a="http://schemas.openxmlformats.org/drawingml/2006/main" noChangeAspect="1"/>
+            </wp:cNvGraphicFramePr>
+            <a:graphic xmlns:a="http://schemas.openxmlformats.org/drawingml/2006/main">
+              <a:graphicData uri="http://schemas.openxmlformats.org/drawingml/2006/picture">
+                <pic:pic xmlns:pic="http://schemas.openxmlformats.org/drawingml/2006/picture">
+                  <pic:nvPicPr>
+                    <pic:cNvPr id="0" name="Picture 2"/>
+                    <pic:cNvPicPr>
+                      <a:picLocks noChangeAspect="1" noChangeArrowheads="1"/>
+                    </pic:cNvPicPr>
+                  </pic:nvPicPr>
+                  <pic:blipFill>
+                    <a:blip r:embed="rId7" cstate="print">
+                      <a:extLst>
+                        <a:ext uri="{28A0092B-C50C-407E-A947-70E740481C1C}">
+                          <a14:useLocalDpi xmlns:a14="http://schemas.microsoft.com/office/drawing/2010/main" val="0"/>
+                        </a:ext>
+                      </a:extLst>
+                    </a:blip>
+                    <a:srcRect/>
+                    <a:stretch>
+                      <a:fillRect/>
+                    </a:stretch>
+                  </pic:blipFill>
+                  <pic:spPr bwMode="auto">
+                    <a:xfrm>
+                      <a:off x="0" y="0"/>
+                      <a:ext cx="2138226" cy="444711"/>
+                    </a:xfrm>
+                    <a:prstGeom prst="rect">
+                      <a:avLst/>
+                    </a:prstGeom>
+                    <a:noFill/>
+                    <a:ln>
+                      <a:noFill/>
+                    </a:ln>
+                  </pic:spPr>
+                </pic:pic>
+              </a:graphicData>
+            </a:graphic>
+          </wp:inline>
+        </w:drawing>
+      </w:r>
+    </w:p>
+    <w:p>
+      <w:pPr>
+        <w:jc w:val="both"/>
+      </w:pPr>
+      <w:r>
+        <w:t xml:space="preserve">Our goal now is to select a policy </w:t>
+      </w:r>
+      <w:r>
+        <w:rPr>
+          <w:rFonts w:cstheme="minorHAnsi"/>
+        </w:rPr>
+        <w:t>π</w:t>
+      </w:r>
+      <w:r>
+        <w:t xml:space="preserve"> that maximizes the average rewards, while also keeping the average cost under specified Beta values. When beta is low, this means we have to maintain a lower average costs. This affects the average rewards more severely compared to higher beta, because now we have a tighter bound on average costs. </w:t>
+      </w:r>
+    </w:p>
+    <w:p>
+      <w:pPr>
+        <w:jc w:val="both"/>
+      </w:pPr>
+      <w:r>
+        <w:t xml:space="preserve">This is the reason why in the right picture, </w:t>
+      </w:r>
+      <w:proofErr w:type="spellStart"/>
+      <w:r>
+        <w:t>pp</w:t>
+      </w:r>
+      <w:r>
+        <w:t>o</w:t>
+      </w:r>
+      <w:proofErr w:type="spellEnd"/>
+      <w:r>
+        <w:t xml:space="preserve">-penalty with beta value 1 is below higher beta values for average costs. Because Beta value is low, the average cost has to be lowered compared to </w:t>
+      </w:r>
+      <w:proofErr w:type="spellStart"/>
+      <w:r>
+        <w:t>ppo</w:t>
+      </w:r>
+      <w:proofErr w:type="spellEnd"/>
+      <w:r>
+        <w:t xml:space="preserve"> and </w:t>
+      </w:r>
+      <w:proofErr w:type="spellStart"/>
+      <w:r>
+        <w:t>ppo</w:t>
+      </w:r>
+      <w:proofErr w:type="spellEnd"/>
+      <w:r>
+        <w:t xml:space="preserve">-penalties of 5 and 10. As beta values are increased (5 and 10), we see improvement in rewards as we are relaxing the constraints by allowing it to be </w:t>
+      </w:r>
+      <w:r>
+        <w:t>costlier</w:t>
+      </w:r>
+      <w:r>
+        <w:t xml:space="preserve">. </w:t>
+      </w:r>
+      <w:r>
+        <w:t xml:space="preserve">And with </w:t>
+      </w:r>
+      <w:proofErr w:type="spellStart"/>
+      <w:r>
+        <w:t>ppo</w:t>
+      </w:r>
+      <w:proofErr w:type="spellEnd"/>
+      <w:r>
+        <w:t>, as we are not imposing any penalty on costs – in can obtain the best average rewards at the expense of very high cost.</w:t>
+      </w:r>
+      <w:bookmarkStart w:id="0" w:name="_GoBack"/>
+      <w:bookmarkEnd w:id="0"/>
+    </w:p>
     <w:sectPr>
-      <w:headerReference w:type="even" r:id="rId6"/>
-      <w:headerReference w:type="default" r:id="rId7"/>
-      <w:footerReference w:type="even" r:id="rId8"/>
+      <w:headerReference w:type="default" r:id="rId8"/>
       <w:footerReference w:type="default" r:id="rId9"/>
-      <w:headerReference w:type="first" r:id="rId10"/>
-      <w:footerReference w:type="first" r:id="rId11"/>
       <w:pgSz w:w="12240" w:h="15840"/>
       <w:pgMar w:top="1440" w:right="1440" w:bottom="1440" w:left="1440" w:header="708" w:footer="708" w:gutter="0"/>
       <w:cols w:space="708"/>
@@ -50,26 +353,31 @@
     <w:pPr>
       <w:pStyle w:val="Footer"/>
     </w:pPr>
-  </w:p>
-</w:ftr>
-</file>
-
-<file path=word/footer2.xml><?xml version="1.0" encoding="utf-8"?>
-<w:ftr xmlns:wpc="http://schemas.microsoft.com/office/word/2010/wordprocessingCanvas" xmlns:cx="http://schemas.microsoft.com/office/drawing/2014/chartex" xmlns:mc="http://schemas.openxmlformats.org/markup-compatibility/2006" xmlns:o="urn:schemas-microsoft-com:office:office" xmlns:r="http://schemas.openxmlformats.org/officeDocument/2006/relationships" xmlns:m="http://schemas.openxmlformats.org/officeDocument/2006/math" xmlns:v="urn:schemas-microsoft-com:vml" xmlns:wp14="http://schemas.microsoft.com/office/word/2010/wordprocessingDrawing" xmlns:wp="http://schemas.openxmlformats.org/drawingml/2006/wordprocessingDrawing" xmlns:w10="urn:schemas-microsoft-com:office:word" xmlns:w="http://schemas.openxmlformats.org/wordprocessingml/2006/main" xmlns:w14="http://schemas.microsoft.com/office/word/2010/wordml" xmlns:w15="http://schemas.microsoft.com/office/word/2012/wordml" xmlns:w16se="http://schemas.microsoft.com/office/word/2015/wordml/symex" xmlns:wpg="http://schemas.microsoft.com/office/word/2010/wordprocessingGroup" xmlns:wpi="http://schemas.microsoft.com/office/word/2010/wordprocessingInk" xmlns:wne="http://schemas.microsoft.com/office/word/2006/wordml" xmlns:wps="http://schemas.microsoft.com/office/word/2010/wordprocessingShape" mc:Ignorable="w14 w15 w16se wp14">
-  <w:p>
-    <w:pPr>
-      <w:pStyle w:val="Footer"/>
-    </w:pPr>
-  </w:p>
-</w:ftr>
-</file>
-
-<file path=word/footer3.xml><?xml version="1.0" encoding="utf-8"?>
-<w:ftr xmlns:wpc="http://schemas.microsoft.com/office/word/2010/wordprocessingCanvas" xmlns:cx="http://schemas.microsoft.com/office/drawing/2014/chartex" xmlns:mc="http://schemas.openxmlformats.org/markup-compatibility/2006" xmlns:o="urn:schemas-microsoft-com:office:office" xmlns:r="http://schemas.openxmlformats.org/officeDocument/2006/relationships" xmlns:m="http://schemas.openxmlformats.org/officeDocument/2006/math" xmlns:v="urn:schemas-microsoft-com:vml" xmlns:wp14="http://schemas.microsoft.com/office/word/2010/wordprocessingDrawing" xmlns:wp="http://schemas.openxmlformats.org/drawingml/2006/wordprocessingDrawing" xmlns:w10="urn:schemas-microsoft-com:office:word" xmlns:w="http://schemas.openxmlformats.org/wordprocessingml/2006/main" xmlns:w14="http://schemas.microsoft.com/office/word/2010/wordml" xmlns:w15="http://schemas.microsoft.com/office/word/2012/wordml" xmlns:w16se="http://schemas.microsoft.com/office/word/2015/wordml/symex" xmlns:wpg="http://schemas.microsoft.com/office/word/2010/wordprocessingGroup" xmlns:wpi="http://schemas.microsoft.com/office/word/2010/wordprocessingInk" xmlns:wne="http://schemas.microsoft.com/office/word/2006/wordml" xmlns:wps="http://schemas.microsoft.com/office/word/2010/wordprocessingShape" mc:Ignorable="w14 w15 w16se wp14">
-  <w:p>
-    <w:pPr>
-      <w:pStyle w:val="Footer"/>
-    </w:pPr>
+    <w:r>
+      <w:t>20942174</w:t>
+    </w:r>
+    <w:r>
+      <w:ptab w:relativeTo="margin" w:alignment="center" w:leader="none"/>
+    </w:r>
+    <w:proofErr w:type="spellStart"/>
+    <w:r>
+      <w:t>Arefin</w:t>
+    </w:r>
+    <w:proofErr w:type="spellEnd"/>
+    <w:r>
+      <w:t xml:space="preserve"> Shimon, Shaikh </w:t>
+    </w:r>
+    <w:proofErr w:type="spellStart"/>
+    <w:r>
+      <w:t>Shawon</w:t>
+    </w:r>
+    <w:proofErr w:type="spellEnd"/>
+    <w:r>
+      <w:ptab w:relativeTo="margin" w:alignment="right" w:leader="none"/>
+    </w:r>
+    <w:r>
+      <w:t>ssarefin@uwaterloo.ca</w:t>
+    </w:r>
   </w:p>
 </w:ftr>
 </file>
@@ -105,28 +413,178 @@
     <w:pPr>
       <w:pStyle w:val="Header"/>
     </w:pPr>
-  </w:p>
-</w:hdr>
-</file>
-
-<file path=word/header2.xml><?xml version="1.0" encoding="utf-8"?>
-<w:hdr xmlns:wpc="http://schemas.microsoft.com/office/word/2010/wordprocessingCanvas" xmlns:cx="http://schemas.microsoft.com/office/drawing/2014/chartex" xmlns:mc="http://schemas.openxmlformats.org/markup-compatibility/2006" xmlns:o="urn:schemas-microsoft-com:office:office" xmlns:r="http://schemas.openxmlformats.org/officeDocument/2006/relationships" xmlns:m="http://schemas.openxmlformats.org/officeDocument/2006/math" xmlns:v="urn:schemas-microsoft-com:vml" xmlns:wp14="http://schemas.microsoft.com/office/word/2010/wordprocessingDrawing" xmlns:wp="http://schemas.openxmlformats.org/drawingml/2006/wordprocessingDrawing" xmlns:w10="urn:schemas-microsoft-com:office:word" xmlns:w="http://schemas.openxmlformats.org/wordprocessingml/2006/main" xmlns:w14="http://schemas.microsoft.com/office/word/2010/wordml" xmlns:w15="http://schemas.microsoft.com/office/word/2012/wordml" xmlns:w16se="http://schemas.microsoft.com/office/word/2015/wordml/symex" xmlns:wpg="http://schemas.microsoft.com/office/word/2010/wordprocessingGroup" xmlns:wpi="http://schemas.microsoft.com/office/word/2010/wordprocessingInk" xmlns:wne="http://schemas.microsoft.com/office/word/2006/wordml" xmlns:wps="http://schemas.microsoft.com/office/word/2010/wordprocessingShape" mc:Ignorable="w14 w15 w16se wp14">
-  <w:p>
-    <w:pPr>
-      <w:pStyle w:val="Header"/>
-    </w:pPr>
-    <w:bookmarkStart w:id="0" w:name="_GoBack"/>
-    <w:bookmarkEnd w:id="0"/>
-  </w:p>
-</w:hdr>
-</file>
-
-<file path=word/header3.xml><?xml version="1.0" encoding="utf-8"?>
-<w:hdr xmlns:wpc="http://schemas.microsoft.com/office/word/2010/wordprocessingCanvas" xmlns:cx="http://schemas.microsoft.com/office/drawing/2014/chartex" xmlns:mc="http://schemas.openxmlformats.org/markup-compatibility/2006" xmlns:o="urn:schemas-microsoft-com:office:office" xmlns:r="http://schemas.openxmlformats.org/officeDocument/2006/relationships" xmlns:m="http://schemas.openxmlformats.org/officeDocument/2006/math" xmlns:v="urn:schemas-microsoft-com:vml" xmlns:wp14="http://schemas.microsoft.com/office/word/2010/wordprocessingDrawing" xmlns:wp="http://schemas.openxmlformats.org/drawingml/2006/wordprocessingDrawing" xmlns:w10="urn:schemas-microsoft-com:office:word" xmlns:w="http://schemas.openxmlformats.org/wordprocessingml/2006/main" xmlns:w14="http://schemas.microsoft.com/office/word/2010/wordml" xmlns:w15="http://schemas.microsoft.com/office/word/2012/wordml" xmlns:w16se="http://schemas.microsoft.com/office/word/2015/wordml/symex" xmlns:wpg="http://schemas.microsoft.com/office/word/2010/wordprocessingGroup" xmlns:wpi="http://schemas.microsoft.com/office/word/2010/wordprocessingInk" xmlns:wne="http://schemas.microsoft.com/office/word/2006/wordml" xmlns:wps="http://schemas.microsoft.com/office/word/2010/wordprocessingShape" mc:Ignorable="w14 w15 w16se wp14">
-  <w:p>
-    <w:pPr>
-      <w:pStyle w:val="Header"/>
-    </w:pPr>
+    <w:r>
+      <w:rPr>
+        <w:noProof/>
+        <w:lang w:eastAsia="en-CA"/>
+      </w:rPr>
+      <mc:AlternateContent>
+        <mc:Choice Requires="wps">
+          <w:drawing>
+            <wp:anchor distT="0" distB="0" distL="118745" distR="118745" simplePos="0" relativeHeight="251659264" behindDoc="1" locked="0" layoutInCell="1" allowOverlap="0">
+              <wp:simplePos x="0" y="0"/>
+              <wp:positionH relativeFrom="margin">
+                <wp:align>center</wp:align>
+              </wp:positionH>
+              <mc:AlternateContent>
+                <mc:Choice Requires="wp14">
+                  <wp:positionV relativeFrom="page">
+                    <wp14:pctPosVOffset>4500</wp14:pctPosVOffset>
+                  </wp:positionV>
+                </mc:Choice>
+                <mc:Fallback>
+                  <wp:positionV relativeFrom="page">
+                    <wp:posOffset>452120</wp:posOffset>
+                  </wp:positionV>
+                </mc:Fallback>
+              </mc:AlternateContent>
+              <wp:extent cx="5950039" cy="270457"/>
+              <wp:effectExtent l="0" t="0" r="0" b="7620"/>
+              <wp:wrapSquare wrapText="bothSides"/>
+              <wp:docPr id="197" name="Rectangle 197"/>
+              <wp:cNvGraphicFramePr/>
+              <a:graphic xmlns:a="http://schemas.openxmlformats.org/drawingml/2006/main">
+                <a:graphicData uri="http://schemas.microsoft.com/office/word/2010/wordprocessingShape">
+                  <wps:wsp>
+                    <wps:cNvSpPr/>
+                    <wps:spPr>
+                      <a:xfrm>
+                        <a:off x="0" y="0"/>
+                        <a:ext cx="5950039" cy="270457"/>
+                      </a:xfrm>
+                      <a:prstGeom prst="rect">
+                        <a:avLst/>
+                      </a:prstGeom>
+                      <a:solidFill>
+                        <a:schemeClr val="accent1"/>
+                      </a:solidFill>
+                      <a:ln>
+                        <a:noFill/>
+                      </a:ln>
+                    </wps:spPr>
+                    <wps:style>
+                      <a:lnRef idx="2">
+                        <a:schemeClr val="accent1">
+                          <a:shade val="50000"/>
+                        </a:schemeClr>
+                      </a:lnRef>
+                      <a:fillRef idx="1">
+                        <a:schemeClr val="accent1"/>
+                      </a:fillRef>
+                      <a:effectRef idx="0">
+                        <a:schemeClr val="accent1"/>
+                      </a:effectRef>
+                      <a:fontRef idx="minor">
+                        <a:schemeClr val="lt1"/>
+                      </a:fontRef>
+                    </wps:style>
+                    <wps:txbx>
+                      <w:txbxContent>
+                        <w:sdt>
+                          <w:sdtPr>
+                            <w:rPr>
+                              <w:caps/>
+                              <w:color w:val="FFFFFF" w:themeColor="background1"/>
+                            </w:rPr>
+                            <w:alias w:val="Title"/>
+                            <w:tag w:val=""/>
+                            <w:id w:val="1189017394"/>
+                            <w:dataBinding w:prefixMappings="xmlns:ns0='http://purl.org/dc/elements/1.1/' xmlns:ns1='http://schemas.openxmlformats.org/package/2006/metadata/core-properties' " w:xpath="/ns1:coreProperties[1]/ns0:title[1]" w:storeItemID="{6C3C8BC8-F283-45AE-878A-BAB7291924A1}"/>
+                            <w:text/>
+                          </w:sdtPr>
+                          <w:sdtContent>
+                            <w:p>
+                              <w:pPr>
+                                <w:pStyle w:val="Header"/>
+                                <w:tabs>
+                                  <w:tab w:val="clear" w:pos="4680"/>
+                                  <w:tab w:val="clear" w:pos="9360"/>
+                                </w:tabs>
+                                <w:jc w:val="center"/>
+                                <w:rPr>
+                                  <w:caps/>
+                                  <w:color w:val="FFFFFF" w:themeColor="background1"/>
+                                </w:rPr>
+                              </w:pPr>
+                              <w:r>
+                                <w:rPr>
+                                  <w:caps/>
+                                  <w:color w:val="FFFFFF" w:themeColor="background1"/>
+                                </w:rPr>
+                                <w:t>CS885-FA22: A3 Part 1 Report [20942174]</w:t>
+                              </w:r>
+                            </w:p>
+                          </w:sdtContent>
+                        </w:sdt>
+                      </w:txbxContent>
+                    </wps:txbx>
+                    <wps:bodyPr rot="0" spcFirstLastPara="0" vertOverflow="overflow" horzOverflow="overflow" vert="horz" wrap="square" lIns="91440" tIns="45720" rIns="91440" bIns="45720" numCol="1" spcCol="0" rtlCol="0" fromWordArt="0" anchor="ctr" anchorCtr="0" forceAA="0" compatLnSpc="1">
+                      <a:prstTxWarp prst="textNoShape">
+                        <a:avLst/>
+                      </a:prstTxWarp>
+                      <a:spAutoFit/>
+                    </wps:bodyPr>
+                  </wps:wsp>
+                </a:graphicData>
+              </a:graphic>
+              <wp14:sizeRelH relativeFrom="margin">
+                <wp14:pctWidth>100000</wp14:pctWidth>
+              </wp14:sizeRelH>
+              <wp14:sizeRelV relativeFrom="page">
+                <wp14:pctHeight>2700</wp14:pctHeight>
+              </wp14:sizeRelV>
+            </wp:anchor>
+          </w:drawing>
+        </mc:Choice>
+        <mc:Fallback>
+          <w:pict>
+            <v:rect id="Rectangle 197" o:spid="_x0000_s1026" style="position:absolute;margin-left:0;margin-top:0;width:468.5pt;height:21.3pt;z-index:-251657216;visibility:visible;mso-wrap-style:square;mso-width-percent:1000;mso-height-percent:27;mso-top-percent:45;mso-wrap-distance-left:9.35pt;mso-wrap-distance-top:0;mso-wrap-distance-right:9.35pt;mso-wrap-distance-bottom:0;mso-position-horizontal:center;mso-position-horizontal-relative:margin;mso-position-vertical-relative:page;mso-width-percent:1000;mso-height-percent:27;mso-top-percent:45;mso-width-relative:margin;mso-height-relative:page;v-text-anchor:middle" o:gfxdata="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" o:allowoverlap="f" fillcolor="#5b9bd5 [3204]" stroked="f" strokeweight="1pt">
+              <v:textbox style="mso-fit-shape-to-text:t">
+                <w:txbxContent>
+                  <w:sdt>
+                    <w:sdtPr>
+                      <w:rPr>
+                        <w:caps/>
+                        <w:color w:val="FFFFFF" w:themeColor="background1"/>
+                      </w:rPr>
+                      <w:alias w:val="Title"/>
+                      <w:tag w:val=""/>
+                      <w:id w:val="1189017394"/>
+                      <w:dataBinding w:prefixMappings="xmlns:ns0='http://purl.org/dc/elements/1.1/' xmlns:ns1='http://schemas.openxmlformats.org/package/2006/metadata/core-properties' " w:xpath="/ns1:coreProperties[1]/ns0:title[1]" w:storeItemID="{6C3C8BC8-F283-45AE-878A-BAB7291924A1}"/>
+                      <w:text/>
+                    </w:sdtPr>
+                    <w:sdtContent>
+                      <w:p>
+                        <w:pPr>
+                          <w:pStyle w:val="Header"/>
+                          <w:tabs>
+                            <w:tab w:val="clear" w:pos="4680"/>
+                            <w:tab w:val="clear" w:pos="9360"/>
+                          </w:tabs>
+                          <w:jc w:val="center"/>
+                          <w:rPr>
+                            <w:caps/>
+                            <w:color w:val="FFFFFF" w:themeColor="background1"/>
+                          </w:rPr>
+                        </w:pPr>
+                        <w:r>
+                          <w:rPr>
+                            <w:caps/>
+                            <w:color w:val="FFFFFF" w:themeColor="background1"/>
+                          </w:rPr>
+                          <w:t>CS885-FA22: A3 Part 1 Report [20942174]</w:t>
+                        </w:r>
+                      </w:p>
+                    </w:sdtContent>
+                  </w:sdt>
+                </w:txbxContent>
+              </v:textbox>
+              <w10:wrap type="square" anchorx="margin" anchory="page"/>
+            </v:rect>
+          </w:pict>
+        </mc:Fallback>
+      </mc:AlternateContent>
+    </w:r>
   </w:p>
 </w:hdr>
 </file>
@@ -599,6 +1057,510 @@
 </w:styles>
 </file>
 
+<file path=word/glossary/document.xml><?xml version="1.0" encoding="utf-8"?>
+<w:glossaryDocument xmlns:wpc="http://schemas.microsoft.com/office/word/2010/wordprocessingCanvas" xmlns:cx="http://schemas.microsoft.com/office/drawing/2014/chartex" xmlns:mc="http://schemas.openxmlformats.org/markup-compatibility/2006" xmlns:o="urn:schemas-microsoft-com:office:office" xmlns:r="http://schemas.openxmlformats.org/officeDocument/2006/relationships" xmlns:m="http://schemas.openxmlformats.org/officeDocument/2006/math" xmlns:v="urn:schemas-microsoft-com:vml" xmlns:wp14="http://schemas.microsoft.com/office/word/2010/wordprocessingDrawing" xmlns:wp="http://schemas.openxmlformats.org/drawingml/2006/wordprocessingDrawing" xmlns:w10="urn:schemas-microsoft-com:office:word" xmlns:w="http://schemas.openxmlformats.org/wordprocessingml/2006/main" xmlns:w14="http://schemas.microsoft.com/office/word/2010/wordml" xmlns:w15="http://schemas.microsoft.com/office/word/2012/wordml" xmlns:w16se="http://schemas.microsoft.com/office/word/2015/wordml/symex" xmlns:wpg="http://schemas.microsoft.com/office/word/2010/wordprocessingGroup" xmlns:wpi="http://schemas.microsoft.com/office/word/2010/wordprocessingInk" xmlns:wne="http://schemas.microsoft.com/office/word/2006/wordml" xmlns:wps="http://schemas.microsoft.com/office/word/2010/wordprocessingShape" mc:Ignorable="w14 w15 w16se wp14"/>
+</file>
+
+<file path=word/glossary/fontTable.xml><?xml version="1.0" encoding="utf-8"?>
+<w:fonts xmlns:mc="http://schemas.openxmlformats.org/markup-compatibility/2006" xmlns:r="http://schemas.openxmlformats.org/officeDocument/2006/relationships" xmlns:w="http://schemas.openxmlformats.org/wordprocessingml/2006/main" xmlns:w14="http://schemas.microsoft.com/office/word/2010/wordml" xmlns:w15="http://schemas.microsoft.com/office/word/2012/wordml" xmlns:w16se="http://schemas.microsoft.com/office/word/2015/wordml/symex" mc:Ignorable="w14 w15 w16se">
+  <w:font w:name="Calibri">
+    <w:panose1 w:val="020F0502020204030204"/>
+    <w:charset w:val="00"/>
+    <w:family w:val="swiss"/>
+    <w:pitch w:val="variable"/>
+    <w:sig w:usb0="E4002EFF" w:usb1="C000247B" w:usb2="00000009" w:usb3="00000000" w:csb0="000001FF" w:csb1="00000000"/>
+  </w:font>
+  <w:font w:name="Times New Roman">
+    <w:panose1 w:val="02020603050405020304"/>
+    <w:charset w:val="00"/>
+    <w:family w:val="roman"/>
+    <w:pitch w:val="variable"/>
+    <w:sig w:usb0="E0002EFF" w:usb1="C000785B" w:usb2="00000009" w:usb3="00000000" w:csb0="000001FF" w:csb1="00000000"/>
+  </w:font>
+  <w:font w:name="Calibri Light">
+    <w:panose1 w:val="020F0302020204030204"/>
+    <w:charset w:val="00"/>
+    <w:family w:val="swiss"/>
+    <w:pitch w:val="variable"/>
+    <w:sig w:usb0="E4002EFF" w:usb1="C000247B" w:usb2="00000009" w:usb3="00000000" w:csb0="000001FF" w:csb1="00000000"/>
+  </w:font>
+</w:fonts>
+</file>
+
+<file path=word/glossary/settings.xml><?xml version="1.0" encoding="utf-8"?>
+<w:settings xmlns:mc="http://schemas.openxmlformats.org/markup-compatibility/2006" xmlns:o="urn:schemas-microsoft-com:office:office" xmlns:r="http://schemas.openxmlformats.org/officeDocument/2006/relationships" xmlns:m="http://schemas.openxmlformats.org/officeDocument/2006/math" xmlns:v="urn:schemas-microsoft-com:vml" xmlns:w10="urn:schemas-microsoft-com:office:word" xmlns:w="http://schemas.openxmlformats.org/wordprocessingml/2006/main" xmlns:w14="http://schemas.microsoft.com/office/word/2010/wordml" xmlns:w15="http://schemas.microsoft.com/office/word/2012/wordml" xmlns:w16se="http://schemas.microsoft.com/office/word/2015/wordml/symex" xmlns:sl="http://schemas.openxmlformats.org/schemaLibrary/2006/main" mc:Ignorable="w14 w15 w16se">
+  <w:view w:val="normal"/>
+  <w:defaultTabStop w:val="720"/>
+  <w:characterSpacingControl w:val="doNotCompress"/>
+  <w:compat>
+    <w:useFELayout/>
+    <w:compatSetting w:name="compatibilityMode" w:uri="http://schemas.microsoft.com/office/word" w:val="15"/>
+    <w:compatSetting w:name="overrideTableStyleFontSizeAndJustification" w:uri="http://schemas.microsoft.com/office/word" w:val="1"/>
+    <w:compatSetting w:name="enableOpenTypeFeatures" w:uri="http://schemas.microsoft.com/office/word" w:val="1"/>
+    <w:compatSetting w:name="doNotFlipMirrorIndents" w:uri="http://schemas.microsoft.com/office/word" w:val="1"/>
+    <w:compatSetting w:name="differentiateMultirowTableHeaders" w:uri="http://schemas.microsoft.com/office/word" w:val="1"/>
+  </w:compat>
+  <w:rsids>
+    <w:rsidRoot w:val="00DC591D"/>
+    <w:rsid w:val="00DC591D"/>
+    <w:rsid w:val="00E95157"/>
+  </w:rsids>
+  <m:mathPr>
+    <m:mathFont m:val="Cambria Math"/>
+    <m:brkBin m:val="before"/>
+    <m:brkBinSub m:val="--"/>
+    <m:smallFrac m:val="0"/>
+    <m:dispDef/>
+    <m:lMargin m:val="0"/>
+    <m:rMargin m:val="0"/>
+    <m:defJc m:val="centerGroup"/>
+    <m:wrapIndent m:val="1440"/>
+    <m:intLim m:val="subSup"/>
+    <m:naryLim m:val="undOvr"/>
+  </m:mathPr>
+  <w:themeFontLang w:val="en-CA"/>
+  <w:clrSchemeMapping w:bg1="light1" w:t1="dark1" w:bg2="light2" w:t2="dark2" w:accent1="accent1" w:accent2="accent2" w:accent3="accent3" w:accent4="accent4" w:accent5="accent5" w:accent6="accent6" w:hyperlink="hyperlink" w:followedHyperlink="followedHyperlink"/>
+  <w:decimalSymbol w:val="."/>
+  <w:listSeparator w:val=","/>
+  <w15:chartTrackingRefBased/>
+</w:settings>
+</file>
+
+<file path=word/glossary/styles.xml><?xml version="1.0" encoding="utf-8"?>
+<w:styles xmlns:mc="http://schemas.openxmlformats.org/markup-compatibility/2006" xmlns:r="http://schemas.openxmlformats.org/officeDocument/2006/relationships" xmlns:w="http://schemas.openxmlformats.org/wordprocessingml/2006/main" xmlns:w14="http://schemas.microsoft.com/office/word/2010/wordml" xmlns:w15="http://schemas.microsoft.com/office/word/2012/wordml" xmlns:w16se="http://schemas.microsoft.com/office/word/2015/wordml/symex" mc:Ignorable="w14 w15 w16se">
+  <w:docDefaults>
+    <w:rPrDefault>
+      <w:rPr>
+        <w:rFonts w:asciiTheme="minorHAnsi" w:eastAsiaTheme="minorEastAsia" w:hAnsiTheme="minorHAnsi" w:cstheme="minorBidi"/>
+        <w:sz w:val="22"/>
+        <w:szCs w:val="22"/>
+        <w:lang w:val="en-CA" w:eastAsia="en-CA" w:bidi="ar-SA"/>
+      </w:rPr>
+    </w:rPrDefault>
+    <w:pPrDefault>
+      <w:pPr>
+        <w:spacing w:after="160" w:line="259" w:lineRule="auto"/>
+      </w:pPr>
+    </w:pPrDefault>
+  </w:docDefaults>
+  <w:latentStyles w:defLockedState="0" w:defUIPriority="99" w:defSemiHidden="0" w:defUnhideWhenUsed="0" w:defQFormat="0" w:count="371">
+    <w:lsdException w:name="Normal" w:uiPriority="0" w:qFormat="1"/>
+    <w:lsdException w:name="heading 1" w:uiPriority="9" w:qFormat="1"/>
+    <w:lsdException w:name="heading 2" w:semiHidden="1" w:uiPriority="9" w:unhideWhenUsed="1" w:qFormat="1"/>
+    <w:lsdException w:name="heading 3" w:semiHidden="1" w:uiPriority="9" w:unhideWhenUsed="1" w:qFormat="1"/>
+    <w:lsdException w:name="heading 4" w:semiHidden="1" w:uiPriority="9" w:unhideWhenUsed="1" w:qFormat="1"/>
+    <w:lsdException w:name="heading 5" w:semiHidden="1" w:uiPriority="9" w:unhideWhenUsed="1" w:qFormat="1"/>
+    <w:lsdException w:name="heading 6" w:semiHidden="1" w:uiPriority="9" w:unhideWhenUsed="1" w:qFormat="1"/>
+    <w:lsdException w:name="heading 7" w:semiHidden="1" w:uiPriority="9" w:unhideWhenUsed="1" w:qFormat="1"/>
+    <w:lsdException w:name="heading 8" w:semiHidden="1" w:uiPriority="9" w:unhideWhenUsed="1" w:qFormat="1"/>
+    <w:lsdException w:name="heading 9" w:semiHidden="1" w:uiPriority="9" w:unhideWhenUsed="1" w:qFormat="1"/>
+    <w:lsdException w:name="index 1" w:semiHidden="1" w:unhideWhenUsed="1"/>
+    <w:lsdException w:name="index 2" w:semiHidden="1" w:unhideWhenUsed="1"/>
+    <w:lsdException w:name="index 3" w:semiHidden="1" w:unhideWhenUsed="1"/>
+    <w:lsdException w:name="index 4" w:semiHidden="1" w:unhideWhenUsed="1"/>
+    <w:lsdException w:name="index 5" w:semiHidden="1" w:unhideWhenUsed="1"/>
+    <w:lsdException w:name="index 6" w:semiHidden="1" w:unhideWhenUsed="1"/>
+    <w:lsdException w:name="index 7" w:semiHidden="1" w:unhideWhenUsed="1"/>
+    <w:lsdException w:name="index 8" w:semiHidden="1" w:unhideWhenUsed="1"/>
+    <w:lsdException w:name="index 9" w:semiHidden="1" w:unhideWhenUsed="1"/>
+    <w:lsdException w:name="toc 1" w:semiHidden="1" w:uiPriority="39" w:unhideWhenUsed="1"/>
+    <w:lsdException w:name="toc 2" w:semiHidden="1" w:uiPriority="39" w:unhideWhenUsed="1"/>
+    <w:lsdException w:name="toc 3" w:semiHidden="1" w:uiPriority="39" w:unhideWhenUsed="1"/>
+    <w:lsdException w:name="toc 4" w:semiHidden="1" w:uiPriority="39" w:unhideWhenUsed="1"/>
+    <w:lsdException w:name="toc 5" w:semiHidden="1" w:uiPriority="39" w:unhideWhenUsed="1"/>
+    <w:lsdException w:name="toc 6" w:semiHidden="1" w:uiPriority="39" w:unhideWhenUsed="1"/>
+    <w:lsdException w:name="toc 7" w:semiHidden="1" w:uiPriority="39" w:unhideWhenUsed="1"/>
+    <w:lsdException w:name="toc 8" w:semiHidden="1" w:uiPriority="39" w:unhideWhenUsed="1"/>
+    <w:lsdException w:name="toc 9" w:semiHidden="1" w:uiPriority="39" w:unhideWhenUsed="1"/>
+    <w:lsdException w:name="Normal Indent" w:semiHidden="1" w:unhideWhenUsed="1"/>
+    <w:lsdException w:name="footnote text" w:semiHidden="1" w:unhideWhenUsed="1"/>
+    <w:lsdException w:name="annotation text" w:semiHidden="1" w:unhideWhenUsed="1"/>
+    <w:lsdException w:name="header" w:semiHidden="1" w:unhideWhenUsed="1"/>
+    <w:lsdException w:name="footer" w:semiHidden="1" w:unhideWhenUsed="1"/>
+    <w:lsdException w:name="index heading" w:semiHidden="1" w:unhideWhenUsed="1"/>
+    <w:lsdException w:name="caption" w:semiHidden="1" w:uiPriority="35" w:unhideWhenUsed="1" w:qFormat="1"/>
+    <w:lsdException w:name="table of figures" w:semiHidden="1" w:unhideWhenUsed="1"/>
+    <w:lsdException w:name="envelope address" w:semiHidden="1" w:unhideWhenUsed="1"/>
+    <w:lsdException w:name="envelope return" w:semiHidden="1" w:unhideWhenUsed="1"/>
+    <w:lsdException w:name="footnote reference" w:semiHidden="1" w:unhideWhenUsed="1"/>
+    <w:lsdException w:name="annotation reference" w:semiHidden="1" w:unhideWhenUsed="1"/>
+    <w:lsdException w:name="line number" w:semiHidden="1" w:unhideWhenUsed="1"/>
+    <w:lsdException w:name="page number" w:semiHidden="1" w:unhideWhenUsed="1"/>
+    <w:lsdException w:name="endnote reference" w:semiHidden="1" w:unhideWhenUsed="1"/>
+    <w:lsdException w:name="endnote text" w:semiHidden="1" w:unhideWhenUsed="1"/>
+    <w:lsdException w:name="table of authorities" w:semiHidden="1" w:unhideWhenUsed="1"/>
+    <w:lsdException w:name="macro" w:semiHidden="1" w:unhideWhenUsed="1"/>
+    <w:lsdException w:name="toa heading" w:semiHidden="1" w:unhideWhenUsed="1"/>
+    <w:lsdException w:name="List" w:semiHidden="1" w:unhideWhenUsed="1"/>
+    <w:lsdException w:name="List Bullet" w:semiHidden="1" w:unhideWhenUsed="1"/>
+    <w:lsdException w:name="List Number" w:semiHidden="1" w:unhideWhenUsed="1"/>
+    <w:lsdException w:name="List 2" w:semiHidden="1" w:unhideWhenUsed="1"/>
+    <w:lsdException w:name="List 3" w:semiHidden="1" w:unhideWhenUsed="1"/>
+    <w:lsdException w:name="List 4" w:semiHidden="1" w:unhideWhenUsed="1"/>
+    <w:lsdException w:name="List 5" w:semiHidden="1" w:unhideWhenUsed="1"/>
+    <w:lsdException w:name="List Bullet 2" w:semiHidden="1" w:unhideWhenUsed="1"/>
+    <w:lsdException w:name="List Bullet 3" w:semiHidden="1" w:unhideWhenUsed="1"/>
+    <w:lsdException w:name="List Bullet 4" w:semiHidden="1" w:unhideWhenUsed="1"/>
+    <w:lsdException w:name="List Bullet 5" w:semiHidden="1" w:unhideWhenUsed="1"/>
+    <w:lsdException w:name="List Number 2" w:semiHidden="1" w:unhideWhenUsed="1"/>
+    <w:lsdException w:name="List Number 3" w:semiHidden="1" w:unhideWhenUsed="1"/>
+    <w:lsdException w:name="List Number 4" w:semiHidden="1" w:unhideWhenUsed="1"/>
+    <w:lsdException w:name="List Number 5" w:semiHidden="1" w:unhideWhenUsed="1"/>
+    <w:lsdException w:name="Title" w:uiPriority="10" w:qFormat="1"/>
+    <w:lsdException w:name="Closing" w:semiHidden="1" w:unhideWhenUsed="1"/>
+    <w:lsdException w:name="Signature" w:semiHidden="1" w:unhideWhenUsed="1"/>
+    <w:lsdException w:name="Default Paragraph Font" w:semiHidden="1" w:uiPriority="1" w:unhideWhenUsed="1"/>
+    <w:lsdException w:name="Body Text" w:semiHidden="1" w:unhideWhenUsed="1"/>
+    <w:lsdException w:name="Body Text Indent" w:semiHidden="1" w:unhideWhenUsed="1"/>
+    <w:lsdException w:name="List Continue" w:semiHidden="1" w:unhideWhenUsed="1"/>
+    <w:lsdException w:name="List Continue 2" w:semiHidden="1" w:unhideWhenUsed="1"/>
+    <w:lsdException w:name="List Continue 3" w:semiHidden="1" w:unhideWhenUsed="1"/>
+    <w:lsdException w:name="List Continue 4" w:semiHidden="1" w:unhideWhenUsed="1"/>
+    <w:lsdException w:name="List Continue 5" w:semiHidden="1" w:unhideWhenUsed="1"/>
+    <w:lsdException w:name="Message Header" w:semiHidden="1" w:unhideWhenUsed="1"/>
+    <w:lsdException w:name="Subtitle" w:uiPriority="11" w:qFormat="1"/>
+    <w:lsdException w:name="Salutation" w:semiHidden="1" w:unhideWhenUsed="1"/>
+    <w:lsdException w:name="Date" w:semiHidden="1" w:unhideWhenUsed="1"/>
+    <w:lsdException w:name="Body Text First Indent" w:semiHidden="1" w:unhideWhenUsed="1"/>
+    <w:lsdException w:name="Body Text First Indent 2" w:semiHidden="1" w:unhideWhenUsed="1"/>
+    <w:lsdException w:name="Note Heading" w:semiHidden="1" w:unhideWhenUsed="1"/>
+    <w:lsdException w:name="Body Text 2" w:semiHidden="1" w:unhideWhenUsed="1"/>
+    <w:lsdException w:name="Body Text 3" w:semiHidden="1" w:unhideWhenUsed="1"/>
+    <w:lsdException w:name="Body Text Indent 2" w:semiHidden="1" w:unhideWhenUsed="1"/>
+    <w:lsdException w:name="Body Text Indent 3" w:semiHidden="1" w:unhideWhenUsed="1"/>
+    <w:lsdException w:name="Block Text" w:semiHidden="1" w:unhideWhenUsed="1"/>
+    <w:lsdException w:name="Hyperlink" w:semiHidden="1" w:unhideWhenUsed="1"/>
+    <w:lsdException w:name="FollowedHyperlink" w:semiHidden="1" w:unhideWhenUsed="1"/>
+    <w:lsdException w:name="Strong" w:uiPriority="22" w:qFormat="1"/>
+    <w:lsdException w:name="Emphasis" w:uiPriority="20" w:qFormat="1"/>
+    <w:lsdException w:name="Document Map" w:semiHidden="1" w:unhideWhenUsed="1"/>
+    <w:lsdException w:name="Plain Text" w:semiHidden="1" w:unhideWhenUsed="1"/>
+    <w:lsdException w:name="E-mail Signature" w:semiHidden="1" w:unhideWhenUsed="1"/>
+    <w:lsdException w:name="HTML Top of Form" w:semiHidden="1" w:unhideWhenUsed="1"/>
+    <w:lsdException w:name="HTML Bottom of Form" w:semiHidden="1" w:unhideWhenUsed="1"/>
+    <w:lsdException w:name="Normal (Web)" w:semiHidden="1" w:unhideWhenUsed="1"/>
+    <w:lsdException w:name="HTML Acronym" w:semiHidden="1" w:unhideWhenUsed="1"/>
+    <w:lsdException w:name="HTML Address" w:semiHidden="1" w:unhideWhenUsed="1"/>
+    <w:lsdException w:name="HTML Cite" w:semiHidden="1" w:unhideWhenUsed="1"/>
+    <w:lsdException w:name="HTML Code" w:semiHidden="1" w:unhideWhenUsed="1"/>
+    <w:lsdException w:name="HTML Definition" w:semiHidden="1" w:unhideWhenUsed="1"/>
+    <w:lsdException w:name="HTML Keyboard" w:semiHidden="1" w:unhideWhenUsed="1"/>
+    <w:lsdException w:name="HTML Preformatted" w:semiHidden="1" w:unhideWhenUsed="1"/>
+    <w:lsdException w:name="HTML Sample" w:semiHidden="1" w:unhideWhenUsed="1"/>
+    <w:lsdException w:name="HTML Typewriter" w:semiHidden="1" w:unhideWhenUsed="1"/>
+    <w:lsdException w:name="HTML Variable" w:semiHidden="1" w:unhideWhenUsed="1"/>
+    <w:lsdException w:name="Normal Table" w:semiHidden="1" w:unhideWhenUsed="1"/>
+    <w:lsdException w:name="annotation subject" w:semiHidden="1" w:unhideWhenUsed="1"/>
+    <w:lsdException w:name="No List" w:semiHidden="1" w:unhideWhenUsed="1"/>
+    <w:lsdException w:name="Outline List 1" w:semiHidden="1" w:unhideWhenUsed="1"/>
+    <w:lsdException w:name="Outline List 2" w:semiHidden="1" w:unhideWhenUsed="1"/>
+    <w:lsdException w:name="Outline List 3" w:semiHidden="1" w:unhideWhenUsed="1"/>
+    <w:lsdException w:name="Table Simple 1" w:semiHidden="1" w:unhideWhenUsed="1"/>
+    <w:lsdException w:name="Table Simple 2" w:semiHidden="1" w:unhideWhenUsed="1"/>
+    <w:lsdException w:name="Table Simple 3" w:semiHidden="1" w:unhideWhenUsed="1"/>
+    <w:lsdException w:name="Table Classic 1" w:semiHidden="1" w:unhideWhenUsed="1"/>
+    <w:lsdException w:name="Table Classic 2" w:semiHidden="1" w:unhideWhenUsed="1"/>
+    <w:lsdException w:name="Table Classic 3" w:semiHidden="1" w:unhideWhenUsed="1"/>
+    <w:lsdException w:name="Table Classic 4" w:semiHidden="1" w:unhideWhenUsed="1"/>
+    <w:lsdException w:name="Table Colorful 1" w:semiHidden="1" w:unhideWhenUsed="1"/>
+    <w:lsdException w:name="Table Colorful 2" w:semiHidden="1" w:unhideWhenUsed="1"/>
+    <w:lsdException w:name="Table Colorful 3" w:semiHidden="1" w:unhideWhenUsed="1"/>
+    <w:lsdException w:name="Table Columns 1" w:semiHidden="1" w:unhideWhenUsed="1"/>
+    <w:lsdException w:name="Table Columns 2" w:semiHidden="1" w:unhideWhenUsed="1"/>
+    <w:lsdException w:name="Table Columns 3" w:semiHidden="1" w:unhideWhenUsed="1"/>
+    <w:lsdException w:name="Table Columns 4" w:semiHidden="1" w:unhideWhenUsed="1"/>
+    <w:lsdException w:name="Table Columns 5" w:semiHidden="1" w:unhideWhenUsed="1"/>
+    <w:lsdException w:name="Table Grid 1" w:semiHidden="1" w:unhideWhenUsed="1"/>
+    <w:lsdException w:name="Table Grid 2" w:semiHidden="1" w:unhideWhenUsed="1"/>
+    <w:lsdException w:name="Table Grid 3" w:semiHidden="1" w:unhideWhenUsed="1"/>
+    <w:lsdException w:name="Table Grid 4" w:semiHidden="1" w:unhideWhenUsed="1"/>
+    <w:lsdException w:name="Table Grid 5" w:semiHidden="1" w:unhideWhenUsed="1"/>
+    <w:lsdException w:name="Table Grid 6" w:semiHidden="1" w:unhideWhenUsed="1"/>
+    <w:lsdException w:name="Table Grid 7" w:semiHidden="1" w:unhideWhenUsed="1"/>
+    <w:lsdException w:name="Table Grid 8" w:semiHidden="1" w:unhideWhenUsed="1"/>
+    <w:lsdException w:name="Table List 1" w:semiHidden="1" w:unhideWhenUsed="1"/>
+    <w:lsdException w:name="Table List 2" w:semiHidden="1" w:unhideWhenUsed="1"/>
+    <w:lsdException w:name="Table List 3" w:semiHidden="1" w:unhideWhenUsed="1"/>
+    <w:lsdException w:name="Table List 4" w:semiHidden="1" w:unhideWhenUsed="1"/>
+    <w:lsdException w:name="Table List 5" w:semiHidden="1" w:unhideWhenUsed="1"/>
+    <w:lsdException w:name="Table List 6" w:semiHidden="1" w:unhideWhenUsed="1"/>
+    <w:lsdException w:name="Table List 7" w:semiHidden="1" w:unhideWhenUsed="1"/>
+    <w:lsdException w:name="Table List 8" w:semiHidden="1" w:unhideWhenUsed="1"/>
+    <w:lsdException w:name="Table 3D effects 1" w:semiHidden="1" w:unhideWhenUsed="1"/>
+    <w:lsdException w:name="Table 3D effects 2" w:semiHidden="1" w:unhideWhenUsed="1"/>
+    <w:lsdException w:name="Table 3D effects 3" w:semiHidden="1" w:unhideWhenUsed="1"/>
+    <w:lsdException w:name="Table Contemporary" w:semiHidden="1" w:unhideWhenUsed="1"/>
+    <w:lsdException w:name="Table Elegant" w:semiHidden="1" w:unhideWhenUsed="1"/>
+    <w:lsdException w:name="Table Professional" w:semiHidden="1" w:unhideWhenUsed="1"/>
+    <w:lsdException w:name="Table Subtle 1" w:semiHidden="1" w:unhideWhenUsed="1"/>
+    <w:lsdException w:name="Table Subtle 2" w:semiHidden="1" w:unhideWhenUsed="1"/>
+    <w:lsdException w:name="Table Web 1" w:semiHidden="1" w:unhideWhenUsed="1"/>
+    <w:lsdException w:name="Table Web 2" w:semiHidden="1" w:unhideWhenUsed="1"/>
+    <w:lsdException w:name="Table Web 3" w:semiHidden="1" w:unhideWhenUsed="1"/>
+    <w:lsdException w:name="Balloon Text" w:semiHidden="1" w:unhideWhenUsed="1"/>
+    <w:lsdException w:name="Table Grid" w:uiPriority="39"/>
+    <w:lsdException w:name="Table Theme" w:semiHidden="1" w:unhideWhenUsed="1"/>
+    <w:lsdException w:name="Placeholder Text" w:semiHidden="1"/>
+    <w:lsdException w:name="No Spacing" w:uiPriority="1" w:qFormat="1"/>
+    <w:lsdException w:name="Light Shading" w:uiPriority="60"/>
+    <w:lsdException w:name="Light List" w:uiPriority="61"/>
+    <w:lsdException w:name="Light Grid" w:uiPriority="62"/>
+    <w:lsdException w:name="Medium Shading 1" w:uiPriority="63"/>
+    <w:lsdException w:name="Medium Shading 2" w:uiPriority="64"/>
+    <w:lsdException w:name="Medium List 1" w:uiPriority="65"/>
+    <w:lsdException w:name="Medium List 2" w:uiPriority="66"/>
+    <w:lsdException w:name="Medium Grid 1" w:uiPriority="67"/>
+    <w:lsdException w:name="Medium Grid 2" w:uiPriority="68"/>
+    <w:lsdException w:name="Medium Grid 3" w:uiPriority="69"/>
+    <w:lsdException w:name="Dark List" w:uiPriority="70"/>
+    <w:lsdException w:name="Colorful Shading" w:uiPriority="71"/>
+    <w:lsdException w:name="Colorful List" w:uiPriority="72"/>
+    <w:lsdException w:name="Colorful Grid" w:uiPriority="73"/>
+    <w:lsdException w:name="Light Shading Accent 1" w:uiPriority="60"/>
+    <w:lsdException w:name="Light List Accent 1" w:uiPriority="61"/>
+    <w:lsdException w:name="Light Grid Accent 1" w:uiPriority="62"/>
+    <w:lsdException w:name="Medium Shading 1 Accent 1" w:uiPriority="63"/>
+    <w:lsdException w:name="Medium Shading 2 Accent 1" w:uiPriority="64"/>
+    <w:lsdException w:name="Medium List 1 Accent 1" w:uiPriority="65"/>
+    <w:lsdException w:name="Revision" w:semiHidden="1"/>
+    <w:lsdException w:name="List Paragraph" w:uiPriority="34" w:qFormat="1"/>
+    <w:lsdException w:name="Quote" w:uiPriority="29" w:qFormat="1"/>
+    <w:lsdException w:name="Intense Quote" w:uiPriority="30" w:qFormat="1"/>
+    <w:lsdException w:name="Medium List 2 Accent 1" w:uiPriority="66"/>
+    <w:lsdException w:name="Medium Grid 1 Accent 1" w:uiPriority="67"/>
+    <w:lsdException w:name="Medium Grid 2 Accent 1" w:uiPriority="68"/>
+    <w:lsdException w:name="Medium Grid 3 Accent 1" w:uiPriority="69"/>
+    <w:lsdException w:name="Dark List Accent 1" w:uiPriority="70"/>
+    <w:lsdException w:name="Colorful Shading Accent 1" w:uiPriority="71"/>
+    <w:lsdException w:name="Colorful List Accent 1" w:uiPriority="72"/>
+    <w:lsdException w:name="Colorful Grid Accent 1" w:uiPriority="73"/>
+    <w:lsdException w:name="Light Shading Accent 2" w:uiPriority="60"/>
+    <w:lsdException w:name="Light List Accent 2" w:uiPriority="61"/>
+    <w:lsdException w:name="Light Grid Accent 2" w:uiPriority="62"/>
+    <w:lsdException w:name="Medium Shading 1 Accent 2" w:uiPriority="63"/>
+    <w:lsdException w:name="Medium Shading 2 Accent 2" w:uiPriority="64"/>
+    <w:lsdException w:name="Medium List 1 Accent 2" w:uiPriority="65"/>
+    <w:lsdException w:name="Medium List 2 Accent 2" w:uiPriority="66"/>
+    <w:lsdException w:name="Medium Grid 1 Accent 2" w:uiPriority="67"/>
+    <w:lsdException w:name="Medium Grid 2 Accent 2" w:uiPriority="68"/>
+    <w:lsdException w:name="Medium Grid 3 Accent 2" w:uiPriority="69"/>
+    <w:lsdException w:name="Dark List Accent 2" w:uiPriority="70"/>
+    <w:lsdException w:name="Colorful Shading Accent 2" w:uiPriority="71"/>
+    <w:lsdException w:name="Colorful List Accent 2" w:uiPriority="72"/>
+    <w:lsdException w:name="Colorful Grid Accent 2" w:uiPriority="73"/>
+    <w:lsdException w:name="Light Shading Accent 3" w:uiPriority="60"/>
+    <w:lsdException w:name="Light List Accent 3" w:uiPriority="61"/>
+    <w:lsdException w:name="Light Grid Accent 3" w:uiPriority="62"/>
+    <w:lsdException w:name="Medium Shading 1 Accent 3" w:uiPriority="63"/>
+    <w:lsdException w:name="Medium Shading 2 Accent 3" w:uiPriority="64"/>
+    <w:lsdException w:name="Medium List 1 Accent 3" w:uiPriority="65"/>
+    <w:lsdException w:name="Medium List 2 Accent 3" w:uiPriority="66"/>
+    <w:lsdException w:name="Medium Grid 1 Accent 3" w:uiPriority="67"/>
+    <w:lsdException w:name="Medium Grid 2 Accent 3" w:uiPriority="68"/>
+    <w:lsdException w:name="Medium Grid 3 Accent 3" w:uiPriority="69"/>
+    <w:lsdException w:name="Dark List Accent 3" w:uiPriority="70"/>
+    <w:lsdException w:name="Colorful Shading Accent 3" w:uiPriority="71"/>
+    <w:lsdException w:name="Colorful List Accent 3" w:uiPriority="72"/>
+    <w:lsdException w:name="Colorful Grid Accent 3" w:uiPriority="73"/>
+    <w:lsdException w:name="Light Shading Accent 4" w:uiPriority="60"/>
+    <w:lsdException w:name="Light List Accent 4" w:uiPriority="61"/>
+    <w:lsdException w:name="Light Grid Accent 4" w:uiPriority="62"/>
+    <w:lsdException w:name="Medium Shading 1 Accent 4" w:uiPriority="63"/>
+    <w:lsdException w:name="Medium Shading 2 Accent 4" w:uiPriority="64"/>
+    <w:lsdException w:name="Medium List 1 Accent 4" w:uiPriority="65"/>
+    <w:lsdException w:name="Medium List 2 Accent 4" w:uiPriority="66"/>
+    <w:lsdException w:name="Medium Grid 1 Accent 4" w:uiPriority="67"/>
+    <w:lsdException w:name="Medium Grid 2 Accent 4" w:uiPriority="68"/>
+    <w:lsdException w:name="Medium Grid 3 Accent 4" w:uiPriority="69"/>
+    <w:lsdException w:name="Dark List Accent 4" w:uiPriority="70"/>
+    <w:lsdException w:name="Colorful Shading Accent 4" w:uiPriority="71"/>
+    <w:lsdException w:name="Colorful List Accent 4" w:uiPriority="72"/>
+    <w:lsdException w:name="Colorful Grid Accent 4" w:uiPriority="73"/>
+    <w:lsdException w:name="Light Shading Accent 5" w:uiPriority="60"/>
+    <w:lsdException w:name="Light List Accent 5" w:uiPriority="61"/>
+    <w:lsdException w:name="Light Grid Accent 5" w:uiPriority="62"/>
+    <w:lsdException w:name="Medium Shading 1 Accent 5" w:uiPriority="63"/>
+    <w:lsdException w:name="Medium Shading 2 Accent 5" w:uiPriority="64"/>
+    <w:lsdException w:name="Medium List 1 Accent 5" w:uiPriority="65"/>
+    <w:lsdException w:name="Medium List 2 Accent 5" w:uiPriority="66"/>
+    <w:lsdException w:name="Medium Grid 1 Accent 5" w:uiPriority="67"/>
+    <w:lsdException w:name="Medium Grid 2 Accent 5" w:uiPriority="68"/>
+    <w:lsdException w:name="Medium Grid 3 Accent 5" w:uiPriority="69"/>
+    <w:lsdException w:name="Dark List Accent 5" w:uiPriority="70"/>
+    <w:lsdException w:name="Colorful Shading Accent 5" w:uiPriority="71"/>
+    <w:lsdException w:name="Colorful List Accent 5" w:uiPriority="72"/>
+    <w:lsdException w:name="Colorful Grid Accent 5" w:uiPriority="73"/>
+    <w:lsdException w:name="Light Shading Accent 6" w:uiPriority="60"/>
+    <w:lsdException w:name="Light List Accent 6" w:uiPriority="61"/>
+    <w:lsdException w:name="Light Grid Accent 6" w:uiPriority="62"/>
+    <w:lsdException w:name="Medium Shading 1 Accent 6" w:uiPriority="63"/>
+    <w:lsdException w:name="Medium Shading 2 Accent 6" w:uiPriority="64"/>
+    <w:lsdException w:name="Medium List 1 Accent 6" w:uiPriority="65"/>
+    <w:lsdException w:name="Medium List 2 Accent 6" w:uiPriority="66"/>
+    <w:lsdException w:name="Medium Grid 1 Accent 6" w:uiPriority="67"/>
+    <w:lsdException w:name="Medium Grid 2 Accent 6" w:uiPriority="68"/>
+    <w:lsdException w:name="Medium Grid 3 Accent 6" w:uiPriority="69"/>
+    <w:lsdException w:name="Dark List Accent 6" w:uiPriority="70"/>
+    <w:lsdException w:name="Colorful Shading Accent 6" w:uiPriority="71"/>
+    <w:lsdException w:name="Colorful List Accent 6" w:uiPriority="72"/>
+    <w:lsdException w:name="Colorful Grid Accent 6" w:uiPriority="73"/>
+    <w:lsdException w:name="Subtle Emphasis" w:uiPriority="19" w:qFormat="1"/>
+    <w:lsdException w:name="Intense Emphasis" w:uiPriority="21" w:qFormat="1"/>
+    <w:lsdException w:name="Subtle Reference" w:uiPriority="31" w:qFormat="1"/>
+    <w:lsdException w:name="Intense Reference" w:uiPriority="32" w:qFormat="1"/>
+    <w:lsdException w:name="Book Title" w:uiPriority="33" w:qFormat="1"/>
+    <w:lsdException w:name="Bibliography" w:semiHidden="1" w:uiPriority="37" w:unhideWhenUsed="1"/>
+    <w:lsdException w:name="TOC Heading" w:semiHidden="1" w:uiPriority="39" w:unhideWhenUsed="1" w:qFormat="1"/>
+    <w:lsdException w:name="Plain Table 1" w:uiPriority="41"/>
+    <w:lsdException w:name="Plain Table 2" w:uiPriority="42"/>
+    <w:lsdException w:name="Plain Table 3" w:uiPriority="43"/>
+    <w:lsdException w:name="Plain Table 4" w:uiPriority="44"/>
+    <w:lsdException w:name="Plain Table 5" w:uiPriority="45"/>
+    <w:lsdException w:name="Grid Table Light" w:uiPriority="40"/>
+    <w:lsdException w:name="Grid Table 1 Light" w:uiPriority="46"/>
+    <w:lsdException w:name="Grid Table 2" w:uiPriority="47"/>
+    <w:lsdException w:name="Grid Table 3" w:uiPriority="48"/>
+    <w:lsdException w:name="Grid Table 4" w:uiPriority="49"/>
+    <w:lsdException w:name="Grid Table 5 Dark" w:uiPriority="50"/>
+    <w:lsdException w:name="Grid Table 6 Colorful" w:uiPriority="51"/>
+    <w:lsdException w:name="Grid Table 7 Colorful" w:uiPriority="52"/>
+    <w:lsdException w:name="Grid Table 1 Light Accent 1" w:uiPriority="46"/>
+    <w:lsdException w:name="Grid Table 2 Accent 1" w:uiPriority="47"/>
+    <w:lsdException w:name="Grid Table 3 Accent 1" w:uiPriority="48"/>
+    <w:lsdException w:name="Grid Table 4 Accent 1" w:uiPriority="49"/>
+    <w:lsdException w:name="Grid Table 5 Dark Accent 1" w:uiPriority="50"/>
+    <w:lsdException w:name="Grid Table 6 Colorful Accent 1" w:uiPriority="51"/>
+    <w:lsdException w:name="Grid Table 7 Colorful Accent 1" w:uiPriority="52"/>
+    <w:lsdException w:name="Grid Table 1 Light Accent 2" w:uiPriority="46"/>
+    <w:lsdException w:name="Grid Table 2 Accent 2" w:uiPriority="47"/>
+    <w:lsdException w:name="Grid Table 3 Accent 2" w:uiPriority="48"/>
+    <w:lsdException w:name="Grid Table 4 Accent 2" w:uiPriority="49"/>
+    <w:lsdException w:name="Grid Table 5 Dark Accent 2" w:uiPriority="50"/>
+    <w:lsdException w:name="Grid Table 6 Colorful Accent 2" w:uiPriority="51"/>
+    <w:lsdException w:name="Grid Table 7 Colorful Accent 2" w:uiPriority="52"/>
+    <w:lsdException w:name="Grid Table 1 Light Accent 3" w:uiPriority="46"/>
+    <w:lsdException w:name="Grid Table 2 Accent 3" w:uiPriority="47"/>
+    <w:lsdException w:name="Grid Table 3 Accent 3" w:uiPriority="48"/>
+    <w:lsdException w:name="Grid Table 4 Accent 3" w:uiPriority="49"/>
+    <w:lsdException w:name="Grid Table 5 Dark Accent 3" w:uiPriority="50"/>
+    <w:lsdException w:name="Grid Table 6 Colorful Accent 3" w:uiPriority="51"/>
+    <w:lsdException w:name="Grid Table 7 Colorful Accent 3" w:uiPriority="52"/>
+    <w:lsdException w:name="Grid Table 1 Light Accent 4" w:uiPriority="46"/>
+    <w:lsdException w:name="Grid Table 2 Accent 4" w:uiPriority="47"/>
+    <w:lsdException w:name="Grid Table 3 Accent 4" w:uiPriority="48"/>
+    <w:lsdException w:name="Grid Table 4 Accent 4" w:uiPriority="49"/>
+    <w:lsdException w:name="Grid Table 5 Dark Accent 4" w:uiPriority="50"/>
+    <w:lsdException w:name="Grid Table 6 Colorful Accent 4" w:uiPriority="51"/>
+    <w:lsdException w:name="Grid Table 7 Colorful Accent 4" w:uiPriority="52"/>
+    <w:lsdException w:name="Grid Table 1 Light Accent 5" w:uiPriority="46"/>
+    <w:lsdException w:name="Grid Table 2 Accent 5" w:uiPriority="47"/>
+    <w:lsdException w:name="Grid Table 3 Accent 5" w:uiPriority="48"/>
+    <w:lsdException w:name="Grid Table 4 Accent 5" w:uiPriority="49"/>
+    <w:lsdException w:name="Grid Table 5 Dark Accent 5" w:uiPriority="50"/>
+    <w:lsdException w:name="Grid Table 6 Colorful Accent 5" w:uiPriority="51"/>
+    <w:lsdException w:name="Grid Table 7 Colorful Accent 5" w:uiPriority="52"/>
+    <w:lsdException w:name="Grid Table 1 Light Accent 6" w:uiPriority="46"/>
+    <w:lsdException w:name="Grid Table 2 Accent 6" w:uiPriority="47"/>
+    <w:lsdException w:name="Grid Table 3 Accent 6" w:uiPriority="48"/>
+    <w:lsdException w:name="Grid Table 4 Accent 6" w:uiPriority="49"/>
+    <w:lsdException w:name="Grid Table 5 Dark Accent 6" w:uiPriority="50"/>
+    <w:lsdException w:name="Grid Table 6 Colorful Accent 6" w:uiPriority="51"/>
+    <w:lsdException w:name="Grid Table 7 Colorful Accent 6" w:uiPriority="52"/>
+    <w:lsdException w:name="List Table 1 Light" w:uiPriority="46"/>
+    <w:lsdException w:name="List Table 2" w:uiPriority="47"/>
+    <w:lsdException w:name="List Table 3" w:uiPriority="48"/>
+    <w:lsdException w:name="List Table 4" w:uiPriority="49"/>
+    <w:lsdException w:name="List Table 5 Dark" w:uiPriority="50"/>
+    <w:lsdException w:name="List Table 6 Colorful" w:uiPriority="51"/>
+    <w:lsdException w:name="List Table 7 Colorful" w:uiPriority="52"/>
+    <w:lsdException w:name="List Table 1 Light Accent 1" w:uiPriority="46"/>
+    <w:lsdException w:name="List Table 2 Accent 1" w:uiPriority="47"/>
+    <w:lsdException w:name="List Table 3 Accent 1" w:uiPriority="48"/>
+    <w:lsdException w:name="List Table 4 Accent 1" w:uiPriority="49"/>
+    <w:lsdException w:name="List Table 5 Dark Accent 1" w:uiPriority="50"/>
+    <w:lsdException w:name="List Table 6 Colorful Accent 1" w:uiPriority="51"/>
+    <w:lsdException w:name="List Table 7 Colorful Accent 1" w:uiPriority="52"/>
+    <w:lsdException w:name="List Table 1 Light Accent 2" w:uiPriority="46"/>
+    <w:lsdException w:name="List Table 2 Accent 2" w:uiPriority="47"/>
+    <w:lsdException w:name="List Table 3 Accent 2" w:uiPriority="48"/>
+    <w:lsdException w:name="List Table 4 Accent 2" w:uiPriority="49"/>
+    <w:lsdException w:name="List Table 5 Dark Accent 2" w:uiPriority="50"/>
+    <w:lsdException w:name="List Table 6 Colorful Accent 2" w:uiPriority="51"/>
+    <w:lsdException w:name="List Table 7 Colorful Accent 2" w:uiPriority="52"/>
+    <w:lsdException w:name="List Table 1 Light Accent 3" w:uiPriority="46"/>
+    <w:lsdException w:name="List Table 2 Accent 3" w:uiPriority="47"/>
+    <w:lsdException w:name="List Table 3 Accent 3" w:uiPriority="48"/>
+    <w:lsdException w:name="List Table 4 Accent 3" w:uiPriority="49"/>
+    <w:lsdException w:name="List Table 5 Dark Accent 3" w:uiPriority="50"/>
+    <w:lsdException w:name="List Table 6 Colorful Accent 3" w:uiPriority="51"/>
+    <w:lsdException w:name="List Table 7 Colorful Accent 3" w:uiPriority="52"/>
+    <w:lsdException w:name="List Table 1 Light Accent 4" w:uiPriority="46"/>
+    <w:lsdException w:name="List Table 2 Accent 4" w:uiPriority="47"/>
+    <w:lsdException w:name="List Table 3 Accent 4" w:uiPriority="48"/>
+    <w:lsdException w:name="List Table 4 Accent 4" w:uiPriority="49"/>
+    <w:lsdException w:name="List Table 5 Dark Accent 4" w:uiPriority="50"/>
+    <w:lsdException w:name="List Table 6 Colorful Accent 4" w:uiPriority="51"/>
+    <w:lsdException w:name="List Table 7 Colorful Accent 4" w:uiPriority="52"/>
+    <w:lsdException w:name="List Table 1 Light Accent 5" w:uiPriority="46"/>
+    <w:lsdException w:name="List Table 2 Accent 5" w:uiPriority="47"/>
+    <w:lsdException w:name="List Table 3 Accent 5" w:uiPriority="48"/>
+    <w:lsdException w:name="List Table 4 Accent 5" w:uiPriority="49"/>
+    <w:lsdException w:name="List Table 5 Dark Accent 5" w:uiPriority="50"/>
+    <w:lsdException w:name="List Table 6 Colorful Accent 5" w:uiPriority="51"/>
+    <w:lsdException w:name="List Table 7 Colorful Accent 5" w:uiPriority="52"/>
+    <w:lsdException w:name="List Table 1 Light Accent 6" w:uiPriority="46"/>
+    <w:lsdException w:name="List Table 2 Accent 6" w:uiPriority="47"/>
+    <w:lsdException w:name="List Table 3 Accent 6" w:uiPriority="48"/>
+    <w:lsdException w:name="List Table 4 Accent 6" w:uiPriority="49"/>
+    <w:lsdException w:name="List Table 5 Dark Accent 6" w:uiPriority="50"/>
+    <w:lsdException w:name="List Table 6 Colorful Accent 6" w:uiPriority="51"/>
+    <w:lsdException w:name="List Table 7 Colorful Accent 6" w:uiPriority="52"/>
+  </w:latentStyles>
+  <w:style w:type="paragraph" w:default="1" w:styleId="Normal">
+    <w:name w:val="Normal"/>
+    <w:qFormat/>
+  </w:style>
+  <w:style w:type="character" w:default="1" w:styleId="DefaultParagraphFont">
+    <w:name w:val="Default Paragraph Font"/>
+    <w:uiPriority w:val="1"/>
+    <w:semiHidden/>
+    <w:unhideWhenUsed/>
+  </w:style>
+  <w:style w:type="table" w:default="1" w:styleId="TableNormal">
+    <w:name w:val="Normal Table"/>
+    <w:uiPriority w:val="99"/>
+    <w:semiHidden/>
+    <w:unhideWhenUsed/>
+    <w:tblPr>
+      <w:tblInd w:w="0" w:type="dxa"/>
+      <w:tblCellMar>
+        <w:top w:w="0" w:type="dxa"/>
+        <w:left w:w="108" w:type="dxa"/>
+        <w:bottom w:w="0" w:type="dxa"/>
+        <w:right w:w="108" w:type="dxa"/>
+      </w:tblCellMar>
+    </w:tblPr>
+  </w:style>
+  <w:style w:type="numbering" w:default="1" w:styleId="NoList">
+    <w:name w:val="No List"/>
+    <w:uiPriority w:val="99"/>
+    <w:semiHidden/>
+    <w:unhideWhenUsed/>
+  </w:style>
+  <w:style w:type="paragraph" w:customStyle="1" w:styleId="C931734CCE80480AAEB063CFC5ECCA43">
+    <w:name w:val="C931734CCE80480AAEB063CFC5ECCA43"/>
+    <w:rsid w:val="00DC591D"/>
+  </w:style>
+</w:styles>
+</file>
+
+<file path=word/glossary/webSettings.xml><?xml version="1.0" encoding="utf-8"?>
+<w:webSettings xmlns:mc="http://schemas.openxmlformats.org/markup-compatibility/2006" xmlns:r="http://schemas.openxmlformats.org/officeDocument/2006/relationships" xmlns:w="http://schemas.openxmlformats.org/wordprocessingml/2006/main" xmlns:w14="http://schemas.microsoft.com/office/word/2010/wordml" xmlns:w15="http://schemas.microsoft.com/office/word/2012/wordml" xmlns:w16se="http://schemas.microsoft.com/office/word/2015/wordml/symex" mc:Ignorable="w14 w15 w16se">
+  <w:optimizeForBrowser/>
+  <w:allowPNG/>
+</w:webSettings>
+</file>
+
 <file path=word/theme/theme1.xml><?xml version="1.0" encoding="utf-8"?>
 <a:theme xmlns:a="http://schemas.openxmlformats.org/drawingml/2006/main" name="Office Theme">
   <a:themeElements>

</xml_diff>